<commit_message>
fertige Doku, Deckblatt, Präsentation
</commit_message>
<xml_diff>
--- a/Deckblatt.docx
+++ b/Deckblatt.docx
@@ -434,17 +434,7 @@
           <w:sz w:val="32"/>
           <w:szCs w:val="32"/>
         </w:rPr>
-        <w:t>i</w:t>
-      </w:r>
-      <w:bookmarkStart w:id="0" w:name="_GoBack"/>
-      <w:bookmarkEnd w:id="0"/>
-      <w:r>
-        <w:rPr>
-          <w:rFonts w:ascii="Arial" w:hAnsi="Arial" w:cs="Arial"/>
-          <w:sz w:val="32"/>
-          <w:szCs w:val="32"/>
-        </w:rPr>
-        <w:t>s</w:t>
+        <w:t>is</w:t>
       </w:r>
     </w:p>
     <w:p>
@@ -471,7 +461,25 @@
           <w:sz w:val="32"/>
           <w:szCs w:val="32"/>
         </w:rPr>
-        <w:t>Abgabetermin: 2017</w:t>
+        <w:t xml:space="preserve">Abgabetermin: </w:t>
+      </w:r>
+      <w:r>
+        <w:rPr>
+          <w:rFonts w:ascii="Arial" w:hAnsi="Arial" w:cs="Arial"/>
+          <w:sz w:val="32"/>
+          <w:szCs w:val="32"/>
+        </w:rPr>
+        <w:t>14.02.</w:t>
+      </w:r>
+      <w:bookmarkStart w:id="0" w:name="_GoBack"/>
+      <w:bookmarkEnd w:id="0"/>
+      <w:r>
+        <w:rPr>
+          <w:rFonts w:ascii="Arial" w:hAnsi="Arial" w:cs="Arial"/>
+          <w:sz w:val="32"/>
+          <w:szCs w:val="32"/>
+        </w:rPr>
+        <w:t>2017</w:t>
       </w:r>
     </w:p>
     <w:p>

</xml_diff>